<commit_message>
May 26 2025  Updated page content  for About
</commit_message>
<xml_diff>
--- a/Project Status.docx
+++ b/Project Status.docx
@@ -3,7 +3,17 @@
 <w:document xmlns:wpc="http://schemas.microsoft.com/office/word/2010/wordprocessingCanvas" xmlns:cx="http://schemas.microsoft.com/office/drawing/2014/chartex" xmlns:cx1="http://schemas.microsoft.com/office/drawing/2015/9/8/chartex" xmlns:mc="http://schemas.openxmlformats.org/markup-compatibility/2006" xmlns:o="urn:schemas-microsoft-com:office:office" xmlns:r="http://schemas.openxmlformats.org/officeDocument/2006/relationships" xmlns:m="http://schemas.openxmlformats.org/officeDocument/2006/math" xmlns:v="urn:schemas-microsoft-com:vml" xmlns:wp14="http://schemas.microsoft.com/office/word/2010/wordprocessingDrawing" xmlns:wp="http://schemas.openxmlformats.org/drawingml/2006/wordprocessingDrawing" xmlns:w10="urn:schemas-microsoft-com:office:word" xmlns:w="http://schemas.openxmlformats.org/wordprocessingml/2006/main" xmlns:w14="http://schemas.microsoft.com/office/word/2010/wordml" xmlns:w15="http://schemas.microsoft.com/office/word/2012/wordml" xmlns:w16se="http://schemas.microsoft.com/office/word/2015/wordml/symex" xmlns:wpg="http://schemas.microsoft.com/office/word/2010/wordprocessingGroup" xmlns:wpi="http://schemas.microsoft.com/office/word/2010/wordprocessingInk" xmlns:wne="http://schemas.microsoft.com/office/word/2006/wordml" xmlns:wps="http://schemas.microsoft.com/office/word/2010/wordprocessingShape" mc:Ignorable="w14 w15 w16se wp14">
   <w:body>
     <w:p>
+      <w:pPr>
+        <w:rPr>
+          <w:noProof/>
+        </w:rPr>
+      </w:pPr>
+    </w:p>
+    <w:p>
       <w:r>
+        <w:rPr>
+          <w:noProof/>
+        </w:rPr>
         <w:drawing>
           <wp:inline distT="0" distB="0" distL="0" distR="0">
             <wp:extent cx="5149215" cy="1481455"/>
@@ -53,8 +63,27 @@
           </wp:inline>
         </w:drawing>
       </w:r>
+    </w:p>
+    <w:p/>
+    <w:p>
+      <w:r>
+        <w:t>* Prolet demo app has also been deployed on the link for live revie</w:t>
+      </w:r>
       <w:bookmarkStart w:id="0" w:name="_GoBack"/>
       <w:bookmarkEnd w:id="0"/>
+      <w:r>
+        <w:t>w on updates:</w:t>
+      </w:r>
+    </w:p>
+    <w:p>
+      <w:hyperlink r:id="rId5" w:history="1">
+        <w:r>
+          <w:rPr>
+            <w:rStyle w:val="Hyperlink"/>
+          </w:rPr>
+          <w:t>https://prolet.netlify.app/</w:t>
+        </w:r>
+      </w:hyperlink>
     </w:p>
     <w:sectPr>
       <w:pgSz w:w="12240" w:h="15840"/>
@@ -487,6 +516,28 @@
     <w:semiHidden/>
     <w:unhideWhenUsed/>
   </w:style>
+  <w:style w:type="paragraph" w:styleId="ListParagraph">
+    <w:name w:val="List Paragraph"/>
+    <w:basedOn w:val="Normal"/>
+    <w:uiPriority w:val="34"/>
+    <w:qFormat/>
+    <w:rsid w:val="00F84A92"/>
+    <w:pPr>
+      <w:ind w:left="720"/>
+      <w:contextualSpacing/>
+    </w:pPr>
+  </w:style>
+  <w:style w:type="character" w:styleId="Hyperlink">
+    <w:name w:val="Hyperlink"/>
+    <w:basedOn w:val="DefaultParagraphFont"/>
+    <w:uiPriority w:val="99"/>
+    <w:unhideWhenUsed/>
+    <w:rsid w:val="009E51B5"/>
+    <w:rPr>
+      <w:color w:val="0563C1" w:themeColor="hyperlink"/>
+      <w:u w:val="single"/>
+    </w:rPr>
+  </w:style>
 </w:styles>
 </file>
 

</xml_diff>